<commit_message>
.....JOTFORM FIRST COMMIT'''' BELOW COMMITS ARE SAFE
</commit_message>
<xml_diff>
--- a/server/output/worksheet_12345_2025-11-24.docx
+++ b/server/output/worksheet_12345_2025-11-24.docx
@@ -6,232 +6,335 @@
       <w:pPr>
         <w:rPr>
           <w:rFonts w:hint="default"/>
-        </w:rPr>
-      </w:pPr>
-      <w:r>
-        <w:rPr>
-          <w:rFonts w:hint="default"/>
-        </w:rPr>
-        <w:t xml:space="preserve">NAME: Jane Electrician</w:t>
-      </w:r>
-    </w:p>
-    <w:p>
-      <w:pPr>
-        <w:rPr>
-          <w:rFonts w:hint="default"/>
-        </w:rPr>
-      </w:pPr>
-    </w:p>
-    <w:p>
-      <w:pPr>
-        <w:rPr>
-          <w:rFonts w:hint="default"/>
-        </w:rPr>
-      </w:pPr>
-      <w:r>
-        <w:rPr>
-          <w:rFonts w:hint="default"/>
-        </w:rPr>
-        <w:t xml:space="preserve">                              WORKSHEET</w:t>
-      </w:r>
-    </w:p>
-    <w:p>
-      <w:pPr>
-        <w:rPr>
-          <w:rFonts w:hint="default"/>
-        </w:rPr>
-      </w:pPr>
-    </w:p>
-    <w:p>
-      <w:pPr>
-        <w:rPr>
-          <w:rFonts w:hint="default"/>
-        </w:rPr>
-      </w:pPr>
-      <w:r>
-        <w:rPr>
-          <w:rFonts w:hint="default"/>
-        </w:rPr>
-        <w:t xml:space="preserve">DATE: 2025-11-24                   JOB NO: 12345</w:t>
-      </w:r>
-    </w:p>
-    <w:p>
-      <w:pPr>
-        <w:rPr>
-          <w:rFonts w:hint="default"/>
-        </w:rPr>
-      </w:pPr>
-    </w:p>
-    <w:p>
-      <w:pPr>
-        <w:rPr>
-          <w:rFonts w:hint="default"/>
-        </w:rPr>
-      </w:pPr>
-      <w:r>
-        <w:rPr>
-          <w:rFonts w:hint="default"/>
-        </w:rPr>
-        <w:t xml:space="preserve">Customer: ACME Ltd</w:t>
-      </w:r>
-    </w:p>
-    <w:p>
-      <w:pPr>
-        <w:rPr>
-          <w:rFonts w:hint="default"/>
-        </w:rPr>
-      </w:pPr>
-    </w:p>
-    <w:p>
-      <w:pPr>
-        <w:rPr>
-          <w:rFonts w:hint="default"/>
-        </w:rPr>
-      </w:pPr>
-      <w:r>
-        <w:rPr>
-          <w:rFonts w:hint="default"/>
-        </w:rPr>
-        <w:t xml:space="preserve">Address: 123 Fake Street, Somewhere</w:t>
-      </w:r>
-    </w:p>
-    <w:p>
-      <w:pPr>
-        <w:rPr>
-          <w:rFonts w:hint="default"/>
-        </w:rPr>
-      </w:pPr>
-    </w:p>
-    <w:p>
-      <w:pPr>
-        <w:rPr>
-          <w:rFonts w:hint="default"/>
-        </w:rPr>
-      </w:pPr>
-      <w:r>
-        <w:rPr>
-          <w:rFonts w:hint="default"/>
-        </w:rPr>
-        <w:t>___________________________________________________________________________</w:t>
-      </w:r>
-    </w:p>
-    <w:p>
-      <w:pPr>
-        <w:rPr>
-          <w:rFonts w:hint="default"/>
-        </w:rPr>
-      </w:pPr>
-    </w:p>
-    <w:p>
-      <w:pPr>
-        <w:rPr>
-          <w:rFonts w:hint="default"/>
-        </w:rPr>
-      </w:pPr>
-      <w:r>
-        <w:rPr>
-          <w:rFonts w:hint="default"/>
-        </w:rPr>
-        <w:t xml:space="preserve">WORKS CARRIED OUT:                     HOURS: 6</w:t>
-      </w:r>
-    </w:p>
-    <w:p>
-      <w:pPr>
-        <w:rPr>
-          <w:rFonts w:hint="default"/>
-        </w:rPr>
-      </w:pPr>
-      <w:r>
-        <w:rPr>
-          <w:rFonts w:hint="default"/>
-        </w:rPr>
-        <w:t xml:space="preserve">Installed lights &amp; checked circuits</w:t>
-      </w:r>
-    </w:p>
-    <w:p>
-      <w:pPr>
-        <w:rPr>
-          <w:rFonts w:hint="default"/>
-        </w:rPr>
-      </w:pPr>
-    </w:p>
-    <w:p>
-      <w:pPr>
-        <w:rPr>
-          <w:rFonts w:hint="default"/>
-        </w:rPr>
-      </w:pPr>
-      <w:r>
-        <w:rPr>
-          <w:rFonts w:hint="default"/>
-        </w:rPr>
-        <w:t>WORK STILL TO DO/NEED TO GO BACK:</w:t>
-      </w:r>
-    </w:p>
-    <w:p>
-      <w:pPr>
-        <w:rPr>
-          <w:rFonts w:hint="default"/>
-        </w:rPr>
-      </w:pPr>
-      <w:r>
-        <w:rPr>
-          <w:rFonts w:hint="default"/>
-        </w:rPr>
-        <w:t xml:space="preserve">Fit 2nd fix sockets next visit</w:t>
-      </w:r>
-    </w:p>
-    <w:p>
-      <w:pPr>
-        <w:rPr>
-          <w:rFonts w:hint="default"/>
-        </w:rPr>
-      </w:pPr>
-    </w:p>
-    <w:p>
-      <w:pPr>
-        <w:rPr>
-          <w:rFonts w:hint="default"/>
-        </w:rPr>
-      </w:pPr>
-      <w:r>
-        <w:rPr>
-          <w:rFonts w:hint="default"/>
-        </w:rPr>
-        <w:t>WORKED WITH</w:t>
-      </w:r>
-    </w:p>
-    <w:p>
-      <w:pPr>
-        <w:rPr>
-          <w:rFonts w:hint="default"/>
-        </w:rPr>
-      </w:pPr>
-      <w:r>
-        <w:rPr>
-          <w:rFonts w:hint="default"/>
-        </w:rPr>
-        <w:t xml:space="preserve">Joe Bloggs</w:t>
-      </w:r>
-    </w:p>
-    <w:p>
-      <w:pPr>
-        <w:rPr>
-          <w:rFonts w:hint="default"/>
-        </w:rPr>
-      </w:pPr>
-    </w:p>
-    <w:p>
-      <w:pPr>
-        <w:rPr>
-          <w:rFonts w:hint="default"/>
-        </w:rPr>
-      </w:pPr>
-      <w:r>
-        <w:rPr>
-          <w:rFonts w:hint="default"/>
-        </w:rPr>
-        <w:t>CERTIFICATE SHARED?</w:t>
+          <w:lang w:val="en-US"/>
+        </w:rPr>
+      </w:pPr>
+      <w:r>
+        <w:rPr>
+          <w:rFonts w:hint="default"/>
+          <w:b/>
+          <w:bCs/>
+        </w:rPr>
+        <w:t>NAME:</w:t>
+      </w:r>
+      <w:r>
+        <w:rPr>
+          <w:rFonts w:hint="default"/>
+        </w:rPr>
+        <w:t xml:space="preserve"> Jane Electrician</w:t>
+      </w:r>
+      <w:r>
+        <w:rPr>
+          <w:rFonts w:hint="default"/>
+          <w:lang w:val="en-US"/>
+        </w:rPr>
+        <w:tab/>
+        <w:t/>
+      </w:r>
+      <w:r>
+        <w:rPr>
+          <w:rFonts w:hint="default"/>
+          <w:lang w:val="en-US"/>
+        </w:rPr>
+        <w:tab/>
+        <w:t/>
+      </w:r>
+      <w:r>
+        <w:rPr>
+          <w:rFonts w:hint="default"/>
+          <w:lang w:val="en-US"/>
+        </w:rPr>
+        <w:tab/>
+        <w:t/>
+      </w:r>
+      <w:r>
+        <w:rPr>
+          <w:rFonts w:hint="default"/>
+          <w:lang w:val="en-US"/>
+        </w:rPr>
+        <w:tab/>
+        <w:t/>
+      </w:r>
+      <w:r>
+        <w:rPr>
+          <w:rFonts w:hint="default"/>
+          <w:lang w:val="en-US"/>
+        </w:rPr>
+        <w:tab/>
+        <w:t/>
+      </w:r>
+      <w:r>
+        <w:rPr>
+          <w:rFonts w:hint="default"/>
+          <w:lang w:val="en-US"/>
+        </w:rPr>
+        <w:tab/>
+        <w:t xml:space="preserve">   </w:t>
+      </w:r>
+      <w:r>
+        <w:rPr>
+          <w:rFonts w:hint="default"/>
+          <w:b/>
+          <w:bCs/>
+        </w:rPr>
+        <w:t>WORKSHEET</w:t>
+      </w:r>
+    </w:p>
+    <w:p>
+      <w:pPr>
+        <w:rPr>
+          <w:rFonts w:hint="default"/>
+        </w:rPr>
+      </w:pPr>
+    </w:p>
+    <w:p>
+      <w:pPr>
+        <w:rPr>
+          <w:rFonts w:hint="default"/>
+        </w:rPr>
+      </w:pPr>
+      <w:r>
+        <w:rPr>
+          <w:rFonts w:hint="default"/>
+        </w:rPr>
+        <w:t xml:space="preserve">                              </w:t>
+      </w:r>
+      <w:r>
+        <w:rPr>
+          <w:rFonts w:hint="default"/>
+          <w:lang w:val="en-US"/>
+        </w:rPr>
+        <w:tab/>
+        <w:t/>
+      </w:r>
+      <w:r>
+        <w:rPr>
+          <w:rFonts w:hint="default"/>
+          <w:lang w:val="en-US"/>
+        </w:rPr>
+        <w:tab/>
+        <w:t/>
+      </w:r>
+      <w:r>
+        <w:rPr>
+          <w:rFonts w:hint="default"/>
+          <w:lang w:val="en-US"/>
+        </w:rPr>
+        <w:tab/>
+        <w:t/>
+      </w:r>
+      <w:r>
+        <w:rPr>
+          <w:rFonts w:hint="default"/>
+          <w:lang w:val="en-US"/>
+        </w:rPr>
+        <w:tab/>
+        <w:t/>
+      </w:r>
+      <w:r>
+        <w:rPr>
+          <w:rFonts w:hint="default"/>
+          <w:lang w:val="en-US"/>
+        </w:rPr>
+        <w:tab/>
+      </w:r>
+    </w:p>
+    <w:p>
+      <w:pPr>
+        <w:rPr>
+          <w:rFonts w:hint="default"/>
+        </w:rPr>
+      </w:pPr>
+    </w:p>
+    <w:p>
+      <w:pPr>
+        <w:rPr>
+          <w:rFonts w:hint="default"/>
+        </w:rPr>
+      </w:pPr>
+      <w:r>
+        <w:rPr>
+          <w:rFonts w:hint="default"/>
+          <w:b/>
+          <w:bCs/>
+        </w:rPr>
+        <w:t>DATE:</w:t>
+      </w:r>
+      <w:r>
+        <w:rPr>
+          <w:rFonts w:hint="default"/>
+        </w:rPr>
+        <w:t xml:space="preserve"> </w:t>
+      </w:r>
+      <w:r>
+        <w:rPr>
+          <w:rFonts w:hint="default"/>
+          <w:lang w:val="en-US"/>
+        </w:rPr>
+        <w:t xml:space="preserve">  </w:t>
+      </w:r>
+      <w:r>
+        <w:rPr>
+          <w:rFonts w:hint="default"/>
+        </w:rPr>
+        <w:t xml:space="preserve">2025-11-24                  </w:t>
+      </w:r>
+      <w:r>
+        <w:rPr>
+          <w:rFonts w:hint="default"/>
+          <w:lang w:val="en-US"/>
+        </w:rPr>
+        <w:tab/>
+        <w:t/>
+      </w:r>
+      <w:r>
+        <w:rPr>
+          <w:rFonts w:hint="default"/>
+          <w:lang w:val="en-US"/>
+        </w:rPr>
+        <w:tab/>
+        <w:t/>
+      </w:r>
+      <w:r>
+        <w:rPr>
+          <w:rFonts w:hint="default"/>
+          <w:lang w:val="en-US"/>
+        </w:rPr>
+        <w:tab/>
+        <w:t/>
+      </w:r>
+      <w:r>
+        <w:rPr>
+          <w:rFonts w:hint="default"/>
+          <w:lang w:val="en-US"/>
+        </w:rPr>
+        <w:tab/>
+      </w:r>
+      <w:r>
+        <w:rPr>
+          <w:rFonts w:hint="default"/>
+          <w:b/>
+          <w:bCs/>
+        </w:rPr>
+        <w:t xml:space="preserve"> </w:t>
+      </w:r>
+      <w:r>
+        <w:rPr>
+          <w:rFonts w:hint="default"/>
+          <w:b/>
+          <w:bCs/>
+          <w:lang w:val="en-US"/>
+        </w:rPr>
+        <w:t xml:space="preserve"> </w:t>
+      </w:r>
+      <w:r>
+        <w:rPr>
+          <w:rFonts w:hint="default"/>
+          <w:b/>
+          <w:bCs/>
+        </w:rPr>
+        <w:t>JOB NO:</w:t>
+      </w:r>
+      <w:r>
+        <w:rPr>
+          <w:rFonts w:hint="default"/>
+          <w:b/>
+          <w:bCs/>
+          <w:lang w:val="en-US"/>
+        </w:rPr>
+        <w:t xml:space="preserve">  </w:t>
+      </w:r>
+      <w:r>
+        <w:rPr>
+          <w:rFonts w:hint="default"/>
+        </w:rPr>
+        <w:t xml:space="preserve"> 12345</w:t>
+      </w:r>
+    </w:p>
+    <w:p>
+      <w:pPr>
+        <w:rPr>
+          <w:rFonts w:hint="default"/>
+        </w:rPr>
+      </w:pPr>
+    </w:p>
+    <w:p>
+      <w:pPr>
+        <w:rPr>
+          <w:rFonts w:hint="default"/>
+        </w:rPr>
+      </w:pPr>
+      <w:r>
+        <w:rPr>
+          <w:rFonts w:hint="default"/>
+          <w:b/>
+          <w:bCs/>
+        </w:rPr>
+        <w:t>Customer:</w:t>
+      </w:r>
+      <w:r>
+        <w:rPr>
+          <w:rFonts w:hint="default"/>
+        </w:rPr>
+        <w:t xml:space="preserve"> </w:t>
+      </w:r>
+      <w:r>
+        <w:rPr>
+          <w:rFonts w:hint="default"/>
+          <w:lang w:val="en-US"/>
+        </w:rPr>
+        <w:t xml:space="preserve">  </w:t>
+      </w:r>
+      <w:r>
+        <w:rPr>
+          <w:rFonts w:hint="default"/>
+        </w:rPr>
+        <w:t xml:space="preserve">ACME Ltd</w:t>
+      </w:r>
+    </w:p>
+    <w:p>
+      <w:pPr>
+        <w:rPr>
+          <w:rFonts w:hint="default"/>
+        </w:rPr>
+      </w:pPr>
+    </w:p>
+    <w:p>
+      <w:pPr>
+        <w:rPr>
+          <w:rFonts w:hint="default"/>
+        </w:rPr>
+      </w:pPr>
+      <w:r>
+        <w:rPr>
+          <w:rFonts w:hint="default"/>
+          <w:b/>
+          <w:bCs/>
+        </w:rPr>
+        <w:t>Address:</w:t>
+      </w:r>
+      <w:r>
+        <w:rPr>
+          <w:rFonts w:hint="default"/>
+          <w:b/>
+          <w:bCs/>
+          <w:lang w:val="en-US"/>
+        </w:rPr>
+        <w:t xml:space="preserve">  </w:t>
+      </w:r>
+      <w:r>
+        <w:rPr>
+          <w:rFonts w:hint="default"/>
+          <w:b/>
+          <w:bCs/>
+        </w:rPr>
+        <w:t xml:space="preserve"> </w:t>
+      </w:r>
+      <w:r>
+        <w:rPr>
+          <w:rFonts w:hint="default"/>
+        </w:rPr>
+        <w:t xml:space="preserve">123 Fake Street, Somewhere</w:t>
       </w:r>
       <w:bookmarkStart w:id="0" w:name="_GoBack"/>
       <w:bookmarkEnd w:id="0"/>
@@ -242,6 +345,340 @@
           <w:rFonts w:hint="default"/>
         </w:rPr>
       </w:pPr>
+    </w:p>
+    <w:p>
+      <w:pPr>
+        <w:rPr>
+          <w:rFonts w:hint="default"/>
+        </w:rPr>
+      </w:pPr>
+      <w:r>
+        <w:rPr>
+          <w:rFonts w:hint="default"/>
+        </w:rPr>
+        <w:t>___________________________________________________________________________</w:t>
+      </w:r>
+    </w:p>
+    <w:p>
+      <w:pPr>
+        <w:rPr>
+          <w:rFonts w:hint="default"/>
+        </w:rPr>
+      </w:pPr>
+    </w:p>
+    <w:p>
+      <w:pPr>
+        <w:rPr>
+          <w:rFonts w:hint="default"/>
+        </w:rPr>
+      </w:pPr>
+      <w:r>
+        <w:rPr>
+          <w:rFonts w:hint="default"/>
+          <w:b/>
+          <w:bCs/>
+          <w:u w:val="single"/>
+        </w:rPr>
+        <w:t xml:space="preserve">WORKS CARRIED OUT: </w:t>
+      </w:r>
+      <w:r>
+        <w:rPr>
+          <w:rFonts w:hint="default"/>
+          <w:u w:val="single"/>
+        </w:rPr>
+        <w:t xml:space="preserve"> </w:t>
+      </w:r>
+      <w:r>
+        <w:rPr>
+          <w:rFonts w:hint="default"/>
+        </w:rPr>
+        <w:t xml:space="preserve">                 </w:t>
+      </w:r>
+      <w:r>
+        <w:rPr>
+          <w:rFonts w:hint="default"/>
+          <w:lang w:val="en-US"/>
+        </w:rPr>
+        <w:tab/>
+        <w:t/>
+      </w:r>
+      <w:r>
+        <w:rPr>
+          <w:rFonts w:hint="default"/>
+          <w:lang w:val="en-US"/>
+        </w:rPr>
+        <w:tab/>
+        <w:t/>
+      </w:r>
+      <w:r>
+        <w:rPr>
+          <w:rFonts w:hint="default"/>
+          <w:lang w:val="en-US"/>
+        </w:rPr>
+        <w:tab/>
+        <w:t/>
+      </w:r>
+      <w:r>
+        <w:rPr>
+          <w:rFonts w:hint="default"/>
+          <w:lang w:val="en-US"/>
+        </w:rPr>
+        <w:tab/>
+        <w:t/>
+      </w:r>
+      <w:r>
+        <w:rPr>
+          <w:rFonts w:hint="default"/>
+          <w:lang w:val="en-US"/>
+        </w:rPr>
+        <w:tab/>
+      </w:r>
+      <w:r>
+        <w:rPr>
+          <w:rFonts w:hint="default"/>
+        </w:rPr>
+        <w:t xml:space="preserve"> </w:t>
+      </w:r>
+      <w:r>
+        <w:rPr>
+          <w:rFonts w:hint="default"/>
+          <w:b/>
+          <w:bCs/>
+        </w:rPr>
+        <w:t xml:space="preserve"> </w:t>
+      </w:r>
+      <w:r>
+        <w:rPr>
+          <w:rFonts w:hint="default"/>
+          <w:b/>
+          <w:bCs/>
+          <w:u w:val="single"/>
+        </w:rPr>
+        <w:t>HOURS:</w:t>
+      </w:r>
+      <w:r>
+        <w:rPr>
+          <w:rFonts w:hint="default"/>
+        </w:rPr>
+        <w:t xml:space="preserve"> </w:t>
+      </w:r>
+      <w:r>
+        <w:rPr>
+          <w:rFonts w:hint="default"/>
+          <w:lang w:val="en-US"/>
+        </w:rPr>
+        <w:t xml:space="preserve"> </w:t>
+      </w:r>
+      <w:r>
+        <w:rPr>
+          <w:rFonts w:hint="default"/>
+        </w:rPr>
+        <w:t xml:space="preserve">6</w:t>
+      </w:r>
+    </w:p>
+    <w:p>
+      <w:pPr>
+        <w:rPr>
+          <w:rFonts w:hint="default"/>
+        </w:rPr>
+      </w:pPr>
+    </w:p>
+    <w:p>
+      <w:pPr>
+        <w:rPr>
+          <w:rFonts w:hint="default"/>
+        </w:rPr>
+      </w:pPr>
+      <w:r>
+        <w:rPr>
+          <w:rFonts w:hint="default"/>
+        </w:rPr>
+        <w:t xml:space="preserve">Installed lights &amp; checked circuits</w:t>
+      </w:r>
+    </w:p>
+    <w:p>
+      <w:pPr>
+        <w:rPr>
+          <w:rFonts w:hint="default"/>
+        </w:rPr>
+      </w:pPr>
+    </w:p>
+    <w:p>
+      <w:pPr>
+        <w:rPr>
+          <w:rFonts w:hint="default"/>
+        </w:rPr>
+      </w:pPr>
+    </w:p>
+    <w:p>
+      <w:pPr>
+        <w:rPr>
+          <w:rFonts w:hint="default"/>
+        </w:rPr>
+      </w:pPr>
+    </w:p>
+    <w:p>
+      <w:pPr>
+        <w:rPr>
+          <w:rFonts w:hint="default"/>
+          <w:b/>
+          <w:bCs/>
+        </w:rPr>
+      </w:pPr>
+      <w:r>
+        <w:rPr>
+          <w:rFonts w:hint="default"/>
+          <w:b/>
+          <w:bCs/>
+          <w:u w:val="single"/>
+        </w:rPr>
+        <w:t>WORK STILL TO DO/NEED TO GO BACK:</w:t>
+      </w:r>
+    </w:p>
+    <w:p>
+      <w:pPr>
+        <w:rPr>
+          <w:rFonts w:hint="default"/>
+        </w:rPr>
+      </w:pPr>
+    </w:p>
+    <w:p>
+      <w:pPr>
+        <w:rPr>
+          <w:rFonts w:hint="default"/>
+        </w:rPr>
+      </w:pPr>
+      <w:r>
+        <w:rPr>
+          <w:rFonts w:hint="default"/>
+        </w:rPr>
+        <w:t xml:space="preserve">Fit 2nd fix sockets next visit</w:t>
+      </w:r>
+    </w:p>
+    <w:p>
+      <w:pPr>
+        <w:rPr>
+          <w:rFonts w:hint="default"/>
+        </w:rPr>
+      </w:pPr>
+    </w:p>
+    <w:p>
+      <w:pPr>
+        <w:rPr>
+          <w:rFonts w:hint="default"/>
+        </w:rPr>
+      </w:pPr>
+    </w:p>
+    <w:p>
+      <w:pPr>
+        <w:rPr>
+          <w:rFonts w:hint="default"/>
+        </w:rPr>
+      </w:pPr>
+    </w:p>
+    <w:p>
+      <w:pPr>
+        <w:rPr>
+          <w:rFonts w:hint="default"/>
+          <w:b/>
+          <w:bCs/>
+          <w:u w:val="single"/>
+          <w:lang w:val="en-US"/>
+        </w:rPr>
+      </w:pPr>
+      <w:r>
+        <w:rPr>
+          <w:rFonts w:hint="default"/>
+          <w:b/>
+          <w:bCs/>
+          <w:u w:val="single"/>
+        </w:rPr>
+        <w:t>WORKED WITH</w:t>
+      </w:r>
+      <w:r>
+        <w:rPr>
+          <w:rFonts w:hint="default"/>
+          <w:b/>
+          <w:bCs/>
+          <w:u w:val="single"/>
+          <w:lang w:val="en-US"/>
+        </w:rPr>
+        <w:t>:</w:t>
+      </w:r>
+    </w:p>
+    <w:p>
+      <w:pPr>
+        <w:rPr>
+          <w:rFonts w:hint="default"/>
+        </w:rPr>
+      </w:pPr>
+    </w:p>
+    <w:p>
+      <w:pPr>
+        <w:rPr>
+          <w:rFonts w:hint="default"/>
+        </w:rPr>
+      </w:pPr>
+      <w:r>
+        <w:rPr>
+          <w:rFonts w:hint="default"/>
+        </w:rPr>
+        <w:t xml:space="preserve">Joe Bloggs</w:t>
+      </w:r>
+    </w:p>
+    <w:p>
+      <w:pPr>
+        <w:rPr>
+          <w:rFonts w:hint="default"/>
+        </w:rPr>
+      </w:pPr>
+    </w:p>
+    <w:p>
+      <w:pPr>
+        <w:rPr>
+          <w:rFonts w:hint="default"/>
+        </w:rPr>
+      </w:pPr>
+    </w:p>
+    <w:p>
+      <w:pPr>
+        <w:rPr>
+          <w:rFonts w:hint="default"/>
+        </w:rPr>
+      </w:pPr>
+    </w:p>
+    <w:p>
+      <w:pPr>
+        <w:rPr>
+          <w:rFonts w:hint="default"/>
+          <w:b/>
+          <w:bCs/>
+          <w:u w:val="single"/>
+        </w:rPr>
+      </w:pPr>
+      <w:r>
+        <w:rPr>
+          <w:rFonts w:hint="default"/>
+          <w:b/>
+          <w:bCs/>
+          <w:u w:val="single"/>
+        </w:rPr>
+        <w:t>CERTIFICATE SHARED?</w:t>
+      </w:r>
+    </w:p>
+    <w:p>
+      <w:pPr>
+        <w:rPr>
+          <w:rFonts w:hint="default"/>
+        </w:rPr>
+      </w:pPr>
+    </w:p>
+    <w:p>
+      <w:pPr>
+        <w:rPr>
+          <w:rFonts w:hint="default"/>
+        </w:rPr>
+      </w:pPr>
       <w:r>
         <w:rPr>
           <w:rFonts w:hint="default"/>
@@ -262,9 +699,29 @@
           <w:rFonts w:hint="default"/>
         </w:rPr>
       </w:pPr>
-      <w:r>
-        <w:rPr>
-          <w:rFonts w:hint="default"/>
+    </w:p>
+    <w:p>
+      <w:pPr>
+        <w:rPr>
+          <w:rFonts w:hint="default"/>
+        </w:rPr>
+      </w:pPr>
+    </w:p>
+    <w:p>
+      <w:pPr>
+        <w:rPr>
+          <w:rFonts w:hint="default"/>
+          <w:b/>
+          <w:bCs/>
+          <w:u w:val="single"/>
+        </w:rPr>
+      </w:pPr>
+      <w:r>
+        <w:rPr>
+          <w:rFonts w:hint="default"/>
+          <w:b/>
+          <w:bCs/>
+          <w:u w:val="single"/>
         </w:rPr>
         <w:t>MATERIALS</w:t>
       </w:r>
@@ -275,6 +732,13 @@
           <w:rFonts w:hint="default"/>
         </w:rPr>
       </w:pPr>
+    </w:p>
+    <w:p>
+      <w:pPr>
+        <w:rPr>
+          <w:rFonts w:hint="default"/>
+        </w:rPr>
+      </w:pPr>
       <w:r>
         <w:rPr>
           <w:rFonts w:hint="default"/>
@@ -295,9 +759,29 @@
           <w:rFonts w:hint="default"/>
         </w:rPr>
       </w:pPr>
-      <w:r>
-        <w:rPr>
-          <w:rFonts w:hint="default"/>
+    </w:p>
+    <w:p>
+      <w:pPr>
+        <w:rPr>
+          <w:rFonts w:hint="default"/>
+        </w:rPr>
+      </w:pPr>
+    </w:p>
+    <w:p>
+      <w:pPr>
+        <w:rPr>
+          <w:rFonts w:hint="default"/>
+          <w:b/>
+          <w:bCs/>
+          <w:u w:val="single"/>
+        </w:rPr>
+      </w:pPr>
+      <w:r>
+        <w:rPr>
+          <w:rFonts w:hint="default"/>
+          <w:b/>
+          <w:bCs/>
+          <w:u w:val="single"/>
         </w:rPr>
         <w:t>Extra’s (works outside scope of works / specification of job):</w:t>
       </w:r>
@@ -308,6 +792,13 @@
           <w:rFonts w:hint="default"/>
         </w:rPr>
       </w:pPr>
+    </w:p>
+    <w:p>
+      <w:pPr>
+        <w:rPr>
+          <w:rFonts w:hint="default"/>
+        </w:rPr>
+      </w:pPr>
       <w:r>
         <w:rPr>
           <w:rFonts w:hint="default"/>
@@ -328,27 +819,204 @@
           <w:rFonts w:hint="default"/>
         </w:rPr>
       </w:pPr>
-      <w:r>
-        <w:rPr>
-          <w:rFonts w:hint="default"/>
-        </w:rPr>
-        <w:t xml:space="preserve">Hours: 2</w:t>
-      </w:r>
-    </w:p>
-    <w:p>
-      <w:pPr>
-        <w:rPr>
-          <w:rFonts w:hint="default"/>
-        </w:rPr>
-      </w:pPr>
-    </w:p>
-    <w:p>
-      <w:r>
-        <w:rPr>
-          <w:rFonts w:hint="default"/>
-        </w:rPr>
-        <w:t xml:space="preserve">Extra’s Materials: 1 double socket            Supplier: City Electrical Wholesale</w:t>
-      </w:r>
+    </w:p>
+    <w:p>
+      <w:pPr>
+        <w:rPr>
+          <w:rFonts w:hint="default"/>
+        </w:rPr>
+      </w:pPr>
+    </w:p>
+    <w:p>
+      <w:pPr>
+        <w:rPr>
+          <w:rFonts w:hint="default"/>
+        </w:rPr>
+      </w:pPr>
+      <w:r>
+        <w:rPr>
+          <w:rFonts w:hint="default"/>
+          <w:b/>
+          <w:bCs/>
+        </w:rPr>
+        <w:t>H</w:t>
+      </w:r>
+      <w:r>
+        <w:rPr>
+          <w:rFonts w:hint="default"/>
+          <w:b/>
+          <w:bCs/>
+          <w:lang w:val="en-US"/>
+        </w:rPr>
+        <w:t>OURS:</w:t>
+      </w:r>
+      <w:r>
+        <w:rPr>
+          <w:rFonts w:hint="default"/>
+          <w:b/>
+          <w:bCs/>
+        </w:rPr>
+        <w:t xml:space="preserve"> </w:t>
+      </w:r>
+      <w:r>
+        <w:rPr>
+          <w:rFonts w:hint="default"/>
+        </w:rPr>
+        <w:t xml:space="preserve">2</w:t>
+      </w:r>
+    </w:p>
+    <w:p>
+      <w:pPr>
+        <w:rPr>
+          <w:rFonts w:hint="default"/>
+        </w:rPr>
+      </w:pPr>
+    </w:p>
+    <w:p>
+      <w:pPr>
+        <w:rPr>
+          <w:rFonts w:hint="default"/>
+        </w:rPr>
+      </w:pPr>
+    </w:p>
+    <w:p>
+      <w:pPr>
+        <w:rPr>
+          <w:rFonts w:hint="default"/>
+        </w:rPr>
+      </w:pPr>
+      <w:r>
+        <w:rPr>
+          <w:rFonts w:hint="default"/>
+          <w:b/>
+          <w:bCs/>
+          <w:u w:val="single"/>
+        </w:rPr>
+        <w:t>Extra’s Materials:</w:t>
+      </w:r>
+      <w:r>
+        <w:rPr>
+          <w:rFonts w:hint="default"/>
+          <w:u w:val="single"/>
+        </w:rPr>
+        <w:t xml:space="preserve">   </w:t>
+      </w:r>
+      <w:r>
+        <w:rPr>
+          <w:rFonts w:hint="default"/>
+        </w:rPr>
+        <w:t xml:space="preserve">        </w:t>
+      </w:r>
+      <w:r>
+        <w:rPr>
+          <w:rFonts w:hint="default"/>
+          <w:lang w:val="en-US"/>
+        </w:rPr>
+        <w:tab/>
+        <w:t/>
+      </w:r>
+      <w:r>
+        <w:rPr>
+          <w:rFonts w:hint="default"/>
+          <w:lang w:val="en-US"/>
+        </w:rPr>
+        <w:tab/>
+        <w:t/>
+      </w:r>
+      <w:r>
+        <w:rPr>
+          <w:rFonts w:hint="default"/>
+          <w:lang w:val="en-US"/>
+        </w:rPr>
+        <w:tab/>
+        <w:t/>
+      </w:r>
+      <w:r>
+        <w:rPr>
+          <w:rFonts w:hint="default"/>
+          <w:lang w:val="en-US"/>
+        </w:rPr>
+        <w:tab/>
+        <w:t/>
+      </w:r>
+      <w:r>
+        <w:rPr>
+          <w:rFonts w:hint="default"/>
+          <w:lang w:val="en-US"/>
+        </w:rPr>
+        <w:tab/>
+      </w:r>
+      <w:r>
+        <w:rPr>
+          <w:rFonts w:hint="default"/>
+          <w:u w:val="single"/>
+        </w:rPr>
+        <w:t xml:space="preserve"> </w:t>
+      </w:r>
+      <w:r>
+        <w:rPr>
+          <w:rFonts w:hint="default"/>
+          <w:b/>
+          <w:bCs/>
+          <w:u w:val="single"/>
+        </w:rPr>
+        <w:t>Supplier:</w:t>
+      </w:r>
+      <w:r>
+        <w:rPr>
+          <w:rFonts w:hint="default"/>
+          <w:u w:val="single"/>
+        </w:rPr>
+        <w:t xml:space="preserve"> </w:t>
+      </w:r>
+      <w:r>
+        <w:rPr>
+          <w:rFonts w:hint="default"/>
+          <w:u w:val="single"/>
+          <w:lang w:val="en-US"/>
+        </w:rPr>
+        <w:t xml:space="preserve"> </w:t>
+      </w:r>
+      <w:r>
+        <w:rPr>
+          <w:rFonts w:hint="default"/>
+        </w:rPr>
+        <w:t xml:space="preserve">City Electrical Wholesale</w:t>
+      </w:r>
+    </w:p>
+    <w:p>
+      <w:pPr>
+        <w:rPr>
+          <w:rFonts w:hint="default"/>
+        </w:rPr>
+      </w:pPr>
+    </w:p>
+    <w:p>
+      <w:pPr>
+        <w:rPr>
+          <w:rFonts w:hint="default"/>
+        </w:rPr>
+      </w:pPr>
+      <w:r>
+        <w:rPr>
+          <w:rFonts w:hint="default"/>
+        </w:rPr>
+        <w:t xml:space="preserve">1 double socket </w:t>
+      </w:r>
+    </w:p>
+    <w:p>
+      <w:pPr>
+        <w:rPr>
+          <w:rFonts w:hint="default"/>
+        </w:rPr>
+      </w:pPr>
+    </w:p>
+    <w:p>
+      <w:pPr>
+        <w:rPr>
+          <w:rFonts w:hint="default"/>
+        </w:rPr>
+      </w:pPr>
     </w:p>
     <w:sectPr>
       <w:pgSz w:w="11906" w:h="16838"/>

</xml_diff>